<commit_message>
added search, zoom, thumbnail gallery
</commit_message>
<xml_diff>
--- a/parts/test_1.docx
+++ b/parts/test_1.docx
@@ -26,6 +26,8 @@
         <w:pStyle w:val="Normal"/>
         <w:rPr/>
       </w:pPr>
+      <w:bookmarkStart w:id="0" w:name="__DdeLink__20_1639179198"/>
+      <w:bookmarkEnd w:id="0"/>
       <w:r>
         <w:rPr/>
         <w:t xml:space="preserve">Proin a nunc erat conubia potenti venenatis a in commodo blandit mi neque vestibulum dictumst parturient. Scelerisque a porttitor lobortis torquent dui ante vestibulum vestibulum facilisi blandit eros eget id condimentum dapibus nec. A adipiscing penatibus id diam quam volutpat interdum lacinia vehicula velit maecenas dictumst phasellus aptent accumsan lectus consectetur condimentum sodales lorem mattis non venenatis vulputate a vestibulum massa. Luctus integer sociis cubilia vivamus at varius adipiscing fringilla adipiscing ac lacus ridiculus magnis pharetra fringilla. Vestibulum vitae lacus nam consectetur orci mus phasellus parturient condimentum et elementum a nibh pretium velit tempor urna pretium senectus consequat imperdiet a mattis a sodales lacinia condimentum. </w:t>
@@ -45,85 +47,67 @@
         <w:pStyle w:val="Normal"/>
         <w:rPr/>
       </w:pPr>
-      <w:r>
-        <w:rPr/>
-        <w:t xml:space="preserve">Vestibulum vestibulum ligula dis condimentum placerat lobortis vestibulum iaculis morbi condimentum a ullamcorper suspendisse parturient ullamcorper et maecenas vestibulum. Ligula parturient parturient est nulla erat vel eu felis a habitasse mus aliquet mi porta nisi neque a venenatis adipiscing fringilla leo ut himenaeos. A tristique euismod vulputate suspendisse parturient et faucibus pretium nostra a dignissim facilisi consectetur adipiscing litora ullamcorper leo a dis penatibus. </w:t>
-      </w:r>
-    </w:p>
-    <w:p>
-      <w:pPr>
-        <w:pStyle w:val="Normal"/>
-        <w:rPr/>
-      </w:pPr>
-      <w:r>
-        <w:rPr/>
-      </w:r>
-    </w:p>
-    <w:p>
-      <w:pPr>
-        <w:pStyle w:val="Normal"/>
-        <w:rPr/>
-      </w:pPr>
-      <w:r>
-        <w:rPr/>
-        <w:t xml:space="preserve">Cubilia tincidunt parturient ut facilisi vestibulum ullamcorper hendrerit eu parturient venenatis parturient a at sit a egestas ridiculus in eu sapien. Viverra semper fames praesent adipiscing a erat at a porta ullamcorper suspendisse luctus id condimentum vestibulum condimentum aliquam odio. Nisi ante sed potenti euismod vestibulum nisi a ullamcorper integer maecenas torquent himenaeos a quisque dui pretium semper volutpat accumsan parturient parturient ipsum ante. Diam elementum lacinia a volutpat vestibulum vestibulum consequat elit ac vitae lectus vestibulum lectus urna elit aliquet a feugiat a condimentum. Id torquent in ullamcorper volutpat a est mus consectetur aptent consectetur mus fames suspendisse ut mi vulputate nam scelerisque facilisi condimentum fermentum. Dis torquent adipiscing iaculis eu ullamcorper elit consectetur a condimentum urna vestibulum scelerisque purus platea a sapien praesent. </w:t>
-      </w:r>
-    </w:p>
-    <w:p>
-      <w:pPr>
-        <w:pStyle w:val="Normal"/>
-        <w:rPr/>
-      </w:pPr>
-      <w:r>
-        <w:rPr/>
-      </w:r>
-    </w:p>
-    <w:p>
-      <w:pPr>
-        <w:pStyle w:val="Normal"/>
-        <w:rPr/>
-      </w:pPr>
-      <w:r>
-        <w:rPr/>
-        <w:t xml:space="preserve">Taciti a imperdiet ipsum id convallis vestibulum sodales sagittis a adipiscing a a ridiculus condimentum rhoncus ad sapien. Ad ante volutpat a est habitasse nisi condimentum suscipit justo facilisis a ac imperdiet dui curae pharetra. Vestibulum condimentum id convallis parturient sem diam sapien parturient a a quis suspendisse venenatis vel metus cursus conubia et nisi congue a. A justo lectus tristique parturient venenatis consectetur lacinia nec ut suspendisse tincidunt est eu erat quam vitae est dapibus quisque ullamcorper a hendrerit dignissim amet ante. Egestas a libero ad dui ante a ac dignissim suspendisse fringilla sed a a placerat himenaeos vulputate gravida. </w:t>
-      </w:r>
-    </w:p>
-    <w:p>
-      <w:pPr>
-        <w:pStyle w:val="Normal"/>
-        <w:rPr/>
-      </w:pPr>
-      <w:r>
-        <w:rPr/>
-      </w:r>
-    </w:p>
-    <w:p>
-      <w:pPr>
-        <w:pStyle w:val="Normal"/>
-        <w:rPr/>
-      </w:pPr>
-      <w:r>
-        <w:rPr/>
-        <w:t xml:space="preserve">Sagittis eleifend cum condimentum venenatis placerat condimentum sociosqu suspendisse augue vestibulum augue suscipit a pharetra urna est non diam ullamcorper enim imperdiet libero id. Placerat viverra elit parturient a nibh mi eleifend cras neque parturient suspendisse purus natoque a neque viverra quis parturient integer a auctor vestibulum sed a neque lacinia amet. Placerat ut sapien ligula mi condimentum consequat nullam scelerisque consectetur leo dolor etiam a lobortis facilisi a turpis pulvinar a enim parturient sem phasellus aliquam suspendisse a dictumst. Venenatis metus eu a a diam in mi montes porta a facilisi cum et aptent nulla ad enim primis varius et magna elementum vel cursus condimentum fermentum nec. </w:t>
-      </w:r>
-    </w:p>
-    <w:p>
-      <w:pPr>
-        <w:pStyle w:val="Normal"/>
-        <w:rPr/>
-      </w:pPr>
-      <w:r>
-        <w:rPr/>
-      </w:r>
-    </w:p>
-    <w:p>
-      <w:pPr>
-        <w:pStyle w:val="Normal"/>
-        <w:rPr/>
-      </w:pPr>
-      <w:r>
-        <w:rPr/>
-        <w:t xml:space="preserve">Arcu iaculis fusce conubia gravida diam a amet viverra sagittis a id id a inceptos a montes quis vestibulum a vestibulum. Sit cras torquent etiam a a condimentum mus dictumst mus sodales ultricies suspendisse lobortis phasellus mollis suscipit feugiat parturient nullam suscipit non ullamcorper vestibulum suspendisse. Etiam duis tincidunt conubia a a nibh scelerisque ad id cubilia scelerisque metus rutrum a purus lacus id a. </w:t>
+      <w:bookmarkStart w:id="1" w:name="__DdeLink__14_1840840724"/>
+      <w:r>
+        <w:rPr/>
+        <w:t xml:space="preserve">Vestibulum vestibulum ligula dis condimentum placerat lobortis vestibulum iaculis morbi condimentum a ullamcorper suspendisse parturient ullamcorper et maecenas vestibulum. Ligula parturient parturient est nulla erat vel eu felis a habitasse mus aliquet mi porta nisi neque a venenatis adipiscing fringilla leo ut himenaeos. </w:t>
+      </w:r>
+      <w:bookmarkStart w:id="2" w:name="__DdeLink__9_407281816"/>
+      <w:bookmarkStart w:id="3" w:name="__DdeLink__5_1251087990"/>
+      <w:bookmarkEnd w:id="1"/>
+      <w:bookmarkEnd w:id="2"/>
+      <w:bookmarkEnd w:id="3"/>
+      <w:r>
+        <w:rPr/>
+        <w:t>A tristique euismod vulputate suspendisse parturient et faucibus pretium nostra a dignissim facilisi consectetur adipiscing litora ullamcorper leo a dis penatibus.</w:t>
+      </w:r>
+    </w:p>
+    <w:p>
+      <w:pPr>
+        <w:pStyle w:val="Normal"/>
+        <w:rPr/>
+      </w:pPr>
+      <w:r>
+        <w:rPr/>
+      </w:r>
+    </w:p>
+    <w:p>
+      <w:pPr>
+        <w:pStyle w:val="Normal"/>
+        <w:rPr/>
+      </w:pPr>
+      <w:bookmarkStart w:id="4" w:name="__DdeLink__14_18408407241"/>
+      <w:r>
+        <w:rPr/>
+        <w:t xml:space="preserve">Vestibulum vestibulum ligula dis condimentum placerat lobortis vestibulum iaculis morbi condimentum a ullamcorper suspendisse parturient ullamcorper et maecenas vestibulum. Ligula parturient parturient est nulla erat vel eu felis a habitasse mus aliquet mi porta nisi neque a venenatis adipiscing fringilla leo ut himenaeos. </w:t>
+      </w:r>
+      <w:bookmarkStart w:id="5" w:name="__DdeLink__9_4072818161"/>
+      <w:bookmarkStart w:id="6" w:name="__DdeLink__5_12510879901"/>
+      <w:bookmarkEnd w:id="4"/>
+      <w:bookmarkEnd w:id="5"/>
+      <w:bookmarkEnd w:id="6"/>
+      <w:r>
+        <w:rPr/>
+        <w:t>A tristique euismod vulputate suspendisse parturient et faucibus pretium nostra a dignissim facilisi consectetur adipiscing litora ullamcorper leo a dis penatibus.</w:t>
+      </w:r>
+    </w:p>
+    <w:p>
+      <w:pPr>
+        <w:pStyle w:val="Normal"/>
+        <w:rPr/>
+      </w:pPr>
+      <w:r>
+        <w:rPr/>
+      </w:r>
+    </w:p>
+    <w:p>
+      <w:pPr>
+        <w:pStyle w:val="Normal"/>
+        <w:rPr/>
+      </w:pPr>
+      <w:r>
+        <w:rPr/>
+        <w:t xml:space="preserve">Proin a nunc erat conubia potenti venenatis a in commodo blandit mi neque vestibulum dictumst parturient. Scelerisque a porttitor lobortis torquent dui ante vestibulum vestibulum facilisi blandit eros eget id condimentum dapibus nec. A adipiscing penatibus id diam quam volutpat interdum lacinia vehicula velit maecenas dictumst phasellus aptent accumsan lectus consectetur condimentum sodales lorem mattis non venenatis vulputate a vestibulum massa. Luctus integer sociis cubilia vivamus at varius adipiscing fringilla adipiscing ac lacus ridiculus magnis pharetra fringilla. Vestibulum vitae lacus nam consectetur orci mus phasellus parturient condimentum et elementum a nibh pretium velit tempor urna pretium senectus consequat imperdiet a mattis a sodales lacinia condimentum. </w:t>
       </w:r>
     </w:p>
     <w:sectPr>

</xml_diff>